<commit_message>
measurements of stepinput, MotorA
</commit_message>
<xml_diff>
--- a/Cheatsheet Mecotron.docx
+++ b/Cheatsheet Mecotron.docx
@@ -5,15 +5,16 @@
     <w:p>
       <w:pPr>
         <w:pStyle w:val="Kop1"/>
-      </w:pPr>
-      <w:r>
-        <w:t xml:space="preserve">Cheatsheet </w:t>
-      </w:r>
-      <w:proofErr w:type="spellStart"/>
-      <w:r>
-        <w:t>Mecotron</w:t>
-      </w:r>
-      <w:proofErr w:type="spellEnd"/>
+        <w:rPr>
+          <w:lang w:val="en-US"/>
+        </w:rPr>
+      </w:pPr>
+      <w:r>
+        <w:rPr>
+          <w:lang w:val="en-US"/>
+        </w:rPr>
+        <w:t>Cheatsheet Mecotron</w:t>
+      </w:r>
     </w:p>
     <w:p>
       <w:pPr>
@@ -49,16 +50,8 @@
         <w:rPr>
           <w:lang w:val="en-US"/>
         </w:rPr>
-        <w:t xml:space="preserve">float </w:t>
-      </w:r>
-      <w:proofErr w:type="spellStart"/>
-      <w:r>
-        <w:rPr>
-          <w:lang w:val="en-US"/>
-        </w:rPr>
-        <w:t>somevar</w:t>
-      </w:r>
-      <w:proofErr w:type="spellEnd"/>
+        <w:t>float somevar</w:t>
+      </w:r>
       <w:r>
         <w:rPr>
           <w:lang w:val="en-US"/>
@@ -69,98 +62,44 @@
         <w:rPr>
           <w:lang w:val="en-US"/>
         </w:rPr>
-        <w:t xml:space="preserve"> </w:t>
-      </w:r>
-      <w:proofErr w:type="spellStart"/>
-      <w:r>
-        <w:rPr>
-          <w:lang w:val="en-US"/>
-        </w:rPr>
-        <w:t>readValue</w:t>
-      </w:r>
-      <w:proofErr w:type="spellEnd"/>
-      <w:r>
-        <w:rPr>
-          <w:lang w:val="en-US"/>
-        </w:rPr>
-        <w:t>(channel);</w:t>
-      </w:r>
-    </w:p>
-    <w:p>
-      <w:pPr>
-        <w:rPr>
-          <w:lang w:val="en-US"/>
-        </w:rPr>
-      </w:pPr>
-      <w:r>
-        <w:rPr>
-          <w:b/>
-          <w:bCs/>
-          <w:lang w:val="en-US"/>
-        </w:rPr>
-        <w:t xml:space="preserve">Writing to </w:t>
-      </w:r>
-      <w:proofErr w:type="spellStart"/>
-      <w:r>
-        <w:rPr>
-          <w:b/>
-          <w:bCs/>
-          <w:lang w:val="en-US"/>
-        </w:rPr>
-        <w:t>Qrobotics</w:t>
-      </w:r>
-      <w:proofErr w:type="spellEnd"/>
-      <w:r>
-        <w:rPr>
-          <w:b/>
-          <w:bCs/>
-          <w:lang w:val="en-US"/>
-        </w:rPr>
-        <w:t>:</w:t>
-      </w:r>
-      <w:r>
-        <w:rPr>
-          <w:b/>
-          <w:bCs/>
-          <w:lang w:val="en-US"/>
-        </w:rPr>
-        <w:tab/>
-      </w:r>
-      <w:r>
-        <w:rPr>
-          <w:b/>
-          <w:bCs/>
-          <w:lang w:val="en-US"/>
-        </w:rPr>
-        <w:tab/>
-      </w:r>
-      <w:proofErr w:type="spellStart"/>
-      <w:r>
-        <w:rPr>
-          <w:lang w:val="en-US"/>
-        </w:rPr>
-        <w:t>writeValue</w:t>
-      </w:r>
-      <w:proofErr w:type="spellEnd"/>
-      <w:r>
-        <w:rPr>
-          <w:lang w:val="en-US"/>
-        </w:rPr>
-        <w:t xml:space="preserve">(channel, </w:t>
-      </w:r>
-      <w:proofErr w:type="spellStart"/>
-      <w:r>
-        <w:rPr>
-          <w:lang w:val="en-US"/>
-        </w:rPr>
-        <w:t>encA_value</w:t>
-      </w:r>
-      <w:proofErr w:type="spellEnd"/>
-      <w:r>
-        <w:rPr>
-          <w:lang w:val="en-US"/>
-        </w:rPr>
-        <w:t>);</w:t>
+        <w:t xml:space="preserve"> readValue(channel);</w:t>
+      </w:r>
+    </w:p>
+    <w:p>
+      <w:pPr>
+        <w:rPr>
+          <w:lang w:val="en-US"/>
+        </w:rPr>
+      </w:pPr>
+      <w:r>
+        <w:rPr>
+          <w:b/>
+          <w:bCs/>
+          <w:lang w:val="en-US"/>
+        </w:rPr>
+        <w:t>Writing to Qrobotics:</w:t>
+      </w:r>
+      <w:r>
+        <w:rPr>
+          <w:b/>
+          <w:bCs/>
+          <w:lang w:val="en-US"/>
+        </w:rPr>
+        <w:tab/>
+      </w:r>
+      <w:r>
+        <w:rPr>
+          <w:b/>
+          <w:bCs/>
+          <w:lang w:val="en-US"/>
+        </w:rPr>
+        <w:tab/>
+      </w:r>
+      <w:r>
+        <w:rPr>
+          <w:lang w:val="en-US"/>
+        </w:rPr>
+        <w:t>writeValue(channel, encA_value);</w:t>
       </w:r>
     </w:p>
     <w:p>
@@ -200,19 +139,11 @@
         </w:rPr>
         <w:tab/>
       </w:r>
-      <w:proofErr w:type="spellStart"/>
-      <w:r>
-        <w:rPr>
-          <w:lang w:val="en-US"/>
-        </w:rPr>
-        <w:t>setVoltageMotorA</w:t>
-      </w:r>
-      <w:proofErr w:type="spellEnd"/>
-      <w:r>
-        <w:rPr>
-          <w:lang w:val="en-US"/>
-        </w:rPr>
-        <w:t>();</w:t>
+      <w:r>
+        <w:rPr>
+          <w:lang w:val="en-US"/>
+        </w:rPr>
+        <w:t>setVoltageMotorA();</w:t>
       </w:r>
       <w:r>
         <w:rPr>
@@ -243,20 +174,7 @@
           <w:lang w:val="en-US"/>
         </w:rPr>
         <w:tab/>
-      </w:r>
-      <w:proofErr w:type="spellStart"/>
-      <w:r>
-        <w:rPr>
-          <w:lang w:val="en-US"/>
-        </w:rPr>
-        <w:t>setVoltageMotofB</w:t>
-      </w:r>
-      <w:proofErr w:type="spellEnd"/>
-      <w:r>
-        <w:rPr>
-          <w:lang w:val="en-US"/>
-        </w:rPr>
-        <w:t>();</w:t>
+        <w:t>setVoltageMotofB();</w:t>
       </w:r>
     </w:p>
     <w:p>
@@ -334,35 +252,13 @@
         <w:rPr>
           <w:lang w:val="en-US"/>
         </w:rPr>
-        <w:t xml:space="preserve">float </w:t>
-      </w:r>
-      <w:proofErr w:type="spellStart"/>
-      <w:r>
-        <w:rPr>
-          <w:lang w:val="en-US"/>
-        </w:rPr>
-        <w:t>encA_value</w:t>
-      </w:r>
-      <w:proofErr w:type="spellEnd"/>
-      <w:r>
-        <w:rPr>
-          <w:lang w:val="en-US"/>
-        </w:rPr>
-        <w:t xml:space="preserve"> = </w:t>
-      </w:r>
-      <w:proofErr w:type="spellStart"/>
-      <w:r>
-        <w:rPr>
-          <w:lang w:val="en-US"/>
-        </w:rPr>
-        <w:t>getPositionMotorA</w:t>
-      </w:r>
-      <w:proofErr w:type="spellEnd"/>
-      <w:r>
-        <w:rPr>
-          <w:lang w:val="en-US"/>
-        </w:rPr>
-        <w:t>();</w:t>
+        <w:t>float encA_value</w:t>
+      </w:r>
+      <w:r>
+        <w:rPr>
+          <w:lang w:val="en-US"/>
+        </w:rPr>
+        <w:t xml:space="preserve"> = getPositionMotorA();</w:t>
       </w:r>
     </w:p>
     <w:p>
@@ -397,32 +293,7 @@
           <w:lang w:val="en-US"/>
         </w:rPr>
         <w:tab/>
-      </w:r>
-      <w:proofErr w:type="spellStart"/>
-      <w:r>
-        <w:rPr>
-          <w:lang w:val="en-US"/>
-        </w:rPr>
-        <w:t>getSpeedMotor</w:t>
-      </w:r>
-      <w:r>
-        <w:rPr>
-          <w:lang w:val="en-US"/>
-        </w:rPr>
-        <w:t>A</w:t>
-      </w:r>
-      <w:proofErr w:type="spellEnd"/>
-      <w:r>
-        <w:rPr>
-          <w:lang w:val="en-US"/>
-        </w:rPr>
-        <w:t>()</w:t>
-      </w:r>
-      <w:r>
-        <w:rPr>
-          <w:lang w:val="en-US"/>
-        </w:rPr>
-        <w:t>;</w:t>
+        <w:t>getSpeedMotorA();</w:t>
       </w:r>
     </w:p>
     <w:p>
@@ -456,19 +327,11 @@
         </w:rPr>
         <w:tab/>
       </w:r>
-      <w:proofErr w:type="spellStart"/>
-      <w:r>
-        <w:rPr>
-          <w:lang w:val="en-US"/>
-        </w:rPr>
-        <w:t>getFrontDistance</w:t>
-      </w:r>
-      <w:proofErr w:type="spellEnd"/>
-      <w:r>
-        <w:rPr>
-          <w:lang w:val="en-US"/>
-        </w:rPr>
-        <w:t>();</w:t>
+      <w:r>
+        <w:rPr>
+          <w:lang w:val="en-US"/>
+        </w:rPr>
+        <w:t>getFrontDistance();</w:t>
       </w:r>
     </w:p>
     <w:p>
@@ -499,21 +362,86 @@
           <w:lang w:val="en-US"/>
         </w:rPr>
         <w:tab/>
-      </w:r>
-      <w:proofErr w:type="spellStart"/>
-      <w:r>
-        <w:rPr>
-          <w:lang w:val="en-US"/>
-        </w:rPr>
-        <w:t>getSidedistance</w:t>
-      </w:r>
-      <w:proofErr w:type="spellEnd"/>
-      <w:r>
-        <w:rPr>
-          <w:lang w:val="en-US"/>
-        </w:rPr>
-        <w:t>();</w:t>
-      </w:r>
+        <w:t>getSidedistance();</w:t>
+      </w:r>
+    </w:p>
+    <w:p>
+      <w:pPr>
+        <w:ind w:firstLine="708"/>
+        <w:rPr>
+          <w:lang w:val="en-US"/>
+        </w:rPr>
+      </w:pPr>
+    </w:p>
+    <w:p>
+      <w:pPr>
+        <w:rPr>
+          <w:lang w:val="en-US"/>
+        </w:rPr>
+      </w:pPr>
+      <w:r>
+        <w:rPr>
+          <w:b/>
+          <w:bCs/>
+          <w:lang w:val="en-US"/>
+        </w:rPr>
+        <w:t xml:space="preserve">Before uploading arduino: </w:t>
+      </w:r>
+      <w:r>
+        <w:rPr>
+          <w:b/>
+          <w:bCs/>
+          <w:lang w:val="en-US"/>
+        </w:rPr>
+        <w:tab/>
+      </w:r>
+      <w:r>
+        <w:rPr>
+          <w:lang w:val="en-US"/>
+        </w:rPr>
+        <w:t>ctrl+X</w:t>
+      </w:r>
+    </w:p>
+    <w:p>
+      <w:pPr>
+        <w:rPr>
+          <w:lang w:val="en-US"/>
+        </w:rPr>
+      </w:pPr>
+      <w:r>
+        <w:rPr>
+          <w:b/>
+          <w:bCs/>
+          <w:lang w:val="en-US"/>
+        </w:rPr>
+        <w:t xml:space="preserve">Recording: </w:t>
+      </w:r>
+      <w:r>
+        <w:rPr>
+          <w:lang w:val="en-US"/>
+        </w:rPr>
+        <w:tab/>
+      </w:r>
+      <w:r>
+        <w:rPr>
+          <w:lang w:val="en-US"/>
+        </w:rPr>
+        <w:tab/>
+      </w:r>
+      <w:r>
+        <w:rPr>
+          <w:lang w:val="en-US"/>
+        </w:rPr>
+        <w:tab/>
+        <w:t>ctrl+R</w:t>
+      </w:r>
+    </w:p>
+    <w:p>
+      <w:pPr>
+        <w:rPr>
+          <w:lang w:val="en-US"/>
+        </w:rPr>
+      </w:pPr>
     </w:p>
     <w:p>
       <w:pPr>

</xml_diff>